<commit_message>
Diagramas de modelado de procesos ejemplo y capitulo pacific hospitality
</commit_message>
<xml_diff>
--- a/Software methodologies 1.docx
+++ b/Software methodologies 1.docx
@@ -4,426 +4,606 @@
   <w:body>
     <w:p>
       <w:pPr>
-        <w:rPr>
-          <w:lang w:val="es-ES"/>
-        </w:rPr>
-      </w:pPr>
-      <w:r>
-        <w:rPr>
-          <w:lang w:val="es-ES"/>
-        </w:rPr>
-        <w:t>¿Qué tipo de pregunta sería más adecuado para la entrevista con Harry?</w:t>
-      </w:r>
-    </w:p>
-    <w:p>
-      <w:pPr>
-        <w:rPr>
-          <w:lang w:val="es-ES"/>
-        </w:rPr>
-      </w:pPr>
-      <w:r>
-        <w:rPr>
-          <w:lang w:val="es-ES"/>
-        </w:rPr>
-        <w:t>Cerrada</w:t>
-      </w:r>
-    </w:p>
-    <w:p>
-      <w:pPr>
-        <w:rPr>
-          <w:lang w:val="es-ES"/>
-        </w:rPr>
-      </w:pPr>
-      <w:r>
-        <w:rPr>
-          <w:lang w:val="es-ES"/>
-        </w:rPr>
-        <w:t>¿Por qué sería el tipo más apropiado?</w:t>
-      </w:r>
-    </w:p>
-    <w:p>
-      <w:pPr>
-        <w:rPr>
-          <w:lang w:val="es-ES"/>
-        </w:rPr>
-      </w:pPr>
-      <w:r>
-        <w:rPr>
-          <w:lang w:val="es-ES"/>
-        </w:rPr>
-        <w:t xml:space="preserve"> Se optimiza el tiempo y se tiene información concisa. </w:t>
-      </w:r>
-    </w:p>
-    <w:p>
-      <w:pPr>
-        <w:rPr>
-          <w:lang w:val="es-ES"/>
-        </w:rPr>
-      </w:pPr>
-      <w:r>
-        <w:rPr>
-          <w:lang w:val="es-ES"/>
-        </w:rPr>
-        <w:t>¿Cómo afectará el tipo de pregunta que usted seleccione en la cantidad de tiempo que usted invertirá en su preparación para entrevistar a Harry?</w:t>
-      </w:r>
-    </w:p>
-    <w:p>
-      <w:pPr>
-        <w:rPr>
-          <w:lang w:val="es-ES"/>
-        </w:rPr>
-      </w:pPr>
-      <w:r>
-        <w:rPr>
-          <w:lang w:val="es-ES"/>
-        </w:rPr>
-        <w:t>El haber seleccionado las preguntas cerradas será necesario invertir más tiempo en la elaboración de estas debido a que tenemos que familiarizarnos con lo que hace la persona que debemos entrevistar y tratar de hacer las preguntas correctas.</w:t>
-      </w:r>
-    </w:p>
-    <w:p>
-      <w:pPr>
-        <w:rPr>
-          <w:lang w:val="es-ES"/>
-        </w:rPr>
-      </w:pPr>
-      <w:r>
-        <w:rPr>
-          <w:lang w:val="es-ES"/>
-        </w:rPr>
-        <w:t>Escriba de 5 a 10 pregunta de este tipo</w:t>
-      </w:r>
-    </w:p>
-    <w:p>
-      <w:pPr>
-        <w:rPr>
-          <w:lang w:val="es-ES"/>
-        </w:rPr>
-      </w:pPr>
-      <w:r>
-        <w:rPr>
-          <w:lang w:val="es-ES"/>
-        </w:rPr>
-        <w:t>1. ¿Preferiría utilizar</w:t>
-      </w:r>
-      <w:r>
-        <w:rPr>
-          <w:lang w:val="es-ES"/>
-        </w:rPr>
-        <w:t xml:space="preserve"> un software móvil o multiplataforma</w:t>
-      </w:r>
-      <w:r>
-        <w:rPr>
-          <w:lang w:val="es-ES"/>
-        </w:rPr>
-        <w:t>?</w:t>
-      </w:r>
-    </w:p>
-    <w:p>
-      <w:pPr>
-        <w:rPr>
-          <w:lang w:val="es-ES"/>
-        </w:rPr>
-      </w:pPr>
-      <w:r>
-        <w:rPr>
-          <w:lang w:val="es-ES"/>
-        </w:rPr>
-        <w:t>2.</w:t>
-      </w:r>
-      <w:r>
-        <w:rPr>
-          <w:lang w:val="es-ES"/>
-        </w:rPr>
-        <w:t xml:space="preserve"> </w:t>
-      </w:r>
-      <w:r>
-        <w:rPr>
-          <w:lang w:val="es-ES"/>
-        </w:rPr>
-        <w:t>¿</w:t>
-      </w:r>
-      <w:r>
-        <w:rPr>
-          <w:lang w:val="es-ES"/>
-        </w:rPr>
-        <w:t>Le gustaría automatizar cosas como las solicitudes de compra de equipo</w:t>
-      </w:r>
-      <w:r>
-        <w:rPr>
-          <w:lang w:val="es-ES"/>
-        </w:rPr>
-        <w:t>?</w:t>
-      </w:r>
-    </w:p>
-    <w:p>
-      <w:pPr>
-        <w:rPr>
-          <w:lang w:val="es-ES"/>
-        </w:rPr>
-      </w:pPr>
-      <w:r>
-        <w:rPr>
-          <w:lang w:val="es-ES"/>
-        </w:rPr>
-        <w:t>3.</w:t>
-      </w:r>
-      <w:r>
-        <w:rPr>
-          <w:lang w:val="es-ES"/>
-        </w:rPr>
-        <w:t xml:space="preserve"> </w:t>
-      </w:r>
-      <w:r>
-        <w:rPr>
-          <w:lang w:val="es-ES"/>
-        </w:rPr>
-        <w:t>¿Prefiere la comunicación directa con los clientes o le interesaría manejar una aplicación?</w:t>
-      </w:r>
-    </w:p>
-    <w:p>
-      <w:pPr>
-        <w:rPr>
-          <w:lang w:val="es-ES"/>
-        </w:rPr>
-      </w:pPr>
-      <w:r>
-        <w:rPr>
-          <w:lang w:val="es-ES"/>
-        </w:rPr>
-        <w:t>4.</w:t>
-      </w:r>
-      <w:r>
-        <w:rPr>
-          <w:lang w:val="es-ES"/>
-        </w:rPr>
-        <w:t xml:space="preserve"> </w:t>
-      </w:r>
-      <w:r>
-        <w:rPr>
-          <w:lang w:val="es-ES"/>
-        </w:rPr>
-        <w:t>¿Considera viable manejar cosas que no necesiten su presencia inmediata por medio de un sistema en línea?</w:t>
-      </w:r>
-    </w:p>
-    <w:p>
-      <w:pPr>
-        <w:rPr>
-          <w:lang w:val="es-ES"/>
-        </w:rPr>
-      </w:pPr>
-      <w:r>
-        <w:rPr>
-          <w:lang w:val="es-ES"/>
-        </w:rPr>
-        <w:t>5.</w:t>
-      </w:r>
-      <w:r>
-        <w:rPr>
-          <w:lang w:val="es-ES"/>
-        </w:rPr>
-        <w:t xml:space="preserve"> </w:t>
-      </w:r>
-      <w:r>
-        <w:rPr>
-          <w:lang w:val="es-ES"/>
-        </w:rPr>
-        <w:t>¿Considera útil tener un inventario por cada sucursal en el software para tomar mejores decisiones al realizar las compras de nuevo equipo?</w:t>
-      </w:r>
-    </w:p>
-    <w:p>
-      <w:pPr>
-        <w:rPr>
-          <w:lang w:val="es-ES"/>
-        </w:rPr>
-      </w:pPr>
-      <w:r>
-        <w:rPr>
-          <w:lang w:val="es-ES"/>
-        </w:rPr>
-        <w:t>6.</w:t>
-      </w:r>
-      <w:r>
-        <w:rPr>
-          <w:lang w:val="es-ES"/>
-        </w:rPr>
-        <w:t xml:space="preserve"> </w:t>
-      </w:r>
-      <w:r>
-        <w:rPr>
-          <w:lang w:val="es-ES"/>
-        </w:rPr>
-        <w:t xml:space="preserve">¿Le gustaría que los clientes </w:t>
-      </w:r>
-      <w:r>
-        <w:rPr>
-          <w:lang w:val="es-ES"/>
-        </w:rPr>
-        <w:t xml:space="preserve">dieran su punto de vista acerca de </w:t>
-      </w:r>
-      <w:r>
-        <w:rPr>
-          <w:lang w:val="es-ES"/>
-        </w:rPr>
-        <w:t>que equipo comprar?</w:t>
-      </w:r>
-    </w:p>
-    <w:p>
-      <w:pPr>
-        <w:rPr>
-          <w:lang w:val="es-ES"/>
-        </w:rPr>
-      </w:pPr>
-      <w:r>
-        <w:rPr>
-          <w:lang w:val="es-ES"/>
-        </w:rPr>
-        <w:t>7.</w:t>
-      </w:r>
-      <w:r>
-        <w:rPr>
-          <w:lang w:val="es-ES"/>
-        </w:rPr>
-        <w:t xml:space="preserve"> </w:t>
-      </w:r>
-      <w:r>
-        <w:rPr>
-          <w:lang w:val="es-ES"/>
-        </w:rPr>
-        <w:t>¿</w:t>
-      </w:r>
-      <w:r>
-        <w:rPr>
-          <w:lang w:val="es-ES"/>
-        </w:rPr>
-        <w:t>Tiene un presupuesto definido para este proyecto</w:t>
-      </w:r>
-      <w:r>
-        <w:rPr>
-          <w:lang w:val="es-ES"/>
-        </w:rPr>
-        <w:t>?</w:t>
-      </w:r>
-    </w:p>
-    <w:p>
-      <w:pPr>
-        <w:rPr>
-          <w:lang w:val="es-ES"/>
-        </w:rPr>
-      </w:pPr>
-      <w:r>
-        <w:rPr>
-          <w:lang w:val="es-ES"/>
-        </w:rPr>
-        <w:t>8.</w:t>
-      </w:r>
-      <w:r>
-        <w:rPr>
-          <w:lang w:val="es-ES"/>
-        </w:rPr>
-        <w:t xml:space="preserve"> </w:t>
-      </w:r>
-      <w:r>
-        <w:rPr>
-          <w:lang w:val="es-ES"/>
-        </w:rPr>
-        <w:t>¿</w:t>
-      </w:r>
-      <w:r>
-        <w:rPr>
-          <w:lang w:val="es-ES"/>
-        </w:rPr>
-        <w:t>Está dispuesto a hacer modificaciones a ese presupuesto</w:t>
-      </w:r>
-      <w:r>
-        <w:rPr>
-          <w:lang w:val="es-ES"/>
-        </w:rPr>
-        <w:t>?</w:t>
-      </w:r>
-    </w:p>
-    <w:p>
-      <w:pPr>
-        <w:rPr>
-          <w:lang w:val="es-ES"/>
-        </w:rPr>
-      </w:pPr>
-      <w:r>
-        <w:rPr>
-          <w:lang w:val="es-ES"/>
-        </w:rPr>
-        <w:t>9.</w:t>
-      </w:r>
-      <w:r>
-        <w:rPr>
-          <w:lang w:val="es-ES"/>
-        </w:rPr>
-        <w:t xml:space="preserve"> </w:t>
-      </w:r>
-      <w:r>
-        <w:rPr>
-          <w:lang w:val="es-ES"/>
-        </w:rPr>
-        <w:t>¿</w:t>
-      </w:r>
-      <w:r>
-        <w:rPr>
-          <w:lang w:val="es-ES"/>
-        </w:rPr>
-        <w:t>Desea que el sistema genere reportes para facilitar la interpretación de la información</w:t>
-      </w:r>
-      <w:r>
-        <w:rPr>
-          <w:lang w:val="es-ES"/>
-        </w:rPr>
-        <w:t>?</w:t>
-      </w:r>
-    </w:p>
-    <w:p>
-      <w:pPr>
-        <w:rPr>
-          <w:lang w:val="es-ES"/>
-        </w:rPr>
-      </w:pPr>
-      <w:r>
-        <w:rPr>
-          <w:lang w:val="es-ES"/>
-        </w:rPr>
-        <w:t>10.</w:t>
-      </w:r>
-      <w:r>
-        <w:rPr>
-          <w:lang w:val="es-ES"/>
-        </w:rPr>
-        <w:t xml:space="preserve"> </w:t>
-      </w:r>
-      <w:r>
-        <w:rPr>
-          <w:lang w:val="es-ES"/>
-        </w:rPr>
-        <w:t>¿</w:t>
-      </w:r>
-      <w:r>
-        <w:rPr>
-          <w:lang w:val="es-ES"/>
-        </w:rPr>
-        <w:t xml:space="preserve">De ser así preferiría </w:t>
-      </w:r>
-      <w:r>
-        <w:rPr>
-          <w:lang w:val="es-ES"/>
-        </w:rPr>
-        <w:t>simpleza</w:t>
+        <w:jc w:val="center"/>
+        <w:rPr>
+          <w:rFonts w:ascii="Arial" w:hAnsi="Arial" w:cs="Arial"/>
+          <w:sz w:val="32"/>
+          <w:szCs w:val="24"/>
+          <w:lang w:val="es-ES"/>
+        </w:rPr>
+      </w:pPr>
+      <w:r>
+        <w:rPr>
+          <w:rFonts w:ascii="Arial" w:hAnsi="Arial" w:cs="Arial"/>
+          <w:sz w:val="32"/>
+          <w:szCs w:val="24"/>
+          <w:lang w:val="es-ES"/>
+        </w:rPr>
+        <w:t>Actividad 1</w:t>
       </w:r>
       <w:bookmarkStart w:id="0" w:name="_GoBack"/>
       <w:bookmarkEnd w:id="0"/>
-      <w:r>
-        <w:rPr>
+    </w:p>
+    <w:p>
+      <w:pPr>
+        <w:jc w:val="both"/>
+        <w:rPr>
+          <w:rFonts w:ascii="Arial" w:hAnsi="Arial" w:cs="Arial"/>
+          <w:sz w:val="24"/>
+          <w:szCs w:val="24"/>
+          <w:lang w:val="es-ES"/>
+        </w:rPr>
+      </w:pPr>
+    </w:p>
+    <w:p>
+      <w:pPr>
+        <w:jc w:val="both"/>
+        <w:rPr>
+          <w:rFonts w:ascii="Arial" w:hAnsi="Arial" w:cs="Arial"/>
+          <w:sz w:val="24"/>
+          <w:szCs w:val="24"/>
+          <w:lang w:val="es-ES"/>
+        </w:rPr>
+      </w:pPr>
+      <w:r>
+        <w:rPr>
+          <w:rFonts w:ascii="Arial" w:hAnsi="Arial" w:cs="Arial"/>
+          <w:sz w:val="24"/>
+          <w:szCs w:val="24"/>
+          <w:lang w:val="es-ES"/>
+        </w:rPr>
+        <w:t>¿Qué tipo de pregunta sería más adecuado para la entrevista con Harry?</w:t>
+      </w:r>
+    </w:p>
+    <w:p>
+      <w:pPr>
+        <w:jc w:val="both"/>
+        <w:rPr>
+          <w:rFonts w:ascii="Arial" w:hAnsi="Arial" w:cs="Arial"/>
+          <w:sz w:val="24"/>
+          <w:szCs w:val="24"/>
+          <w:lang w:val="es-ES"/>
+        </w:rPr>
+      </w:pPr>
+      <w:r>
+        <w:rPr>
+          <w:rFonts w:ascii="Arial" w:hAnsi="Arial" w:cs="Arial"/>
+          <w:sz w:val="24"/>
+          <w:szCs w:val="24"/>
+          <w:lang w:val="es-ES"/>
+        </w:rPr>
+        <w:t>Cerrada</w:t>
+      </w:r>
+    </w:p>
+    <w:p>
+      <w:pPr>
+        <w:jc w:val="both"/>
+        <w:rPr>
+          <w:rFonts w:ascii="Arial" w:hAnsi="Arial" w:cs="Arial"/>
+          <w:sz w:val="24"/>
+          <w:szCs w:val="24"/>
+          <w:lang w:val="es-ES"/>
+        </w:rPr>
+      </w:pPr>
+      <w:r>
+        <w:rPr>
+          <w:rFonts w:ascii="Arial" w:hAnsi="Arial" w:cs="Arial"/>
+          <w:sz w:val="24"/>
+          <w:szCs w:val="24"/>
+          <w:lang w:val="es-ES"/>
+        </w:rPr>
+        <w:t>¿Por qué sería el tipo más apropiado?</w:t>
+      </w:r>
+    </w:p>
+    <w:p>
+      <w:pPr>
+        <w:jc w:val="both"/>
+        <w:rPr>
+          <w:rFonts w:ascii="Arial" w:hAnsi="Arial" w:cs="Arial"/>
+          <w:sz w:val="24"/>
+          <w:szCs w:val="24"/>
+          <w:lang w:val="es-ES"/>
+        </w:rPr>
+      </w:pPr>
+      <w:r>
+        <w:rPr>
+          <w:rFonts w:ascii="Arial" w:hAnsi="Arial" w:cs="Arial"/>
+          <w:sz w:val="24"/>
+          <w:szCs w:val="24"/>
+          <w:lang w:val="es-ES"/>
+        </w:rPr>
+        <w:t xml:space="preserve"> Se optimiza el tiempo y se tiene información concisa. </w:t>
+      </w:r>
+    </w:p>
+    <w:p>
+      <w:pPr>
+        <w:jc w:val="both"/>
+        <w:rPr>
+          <w:rFonts w:ascii="Arial" w:hAnsi="Arial" w:cs="Arial"/>
+          <w:sz w:val="24"/>
+          <w:szCs w:val="24"/>
+          <w:lang w:val="es-ES"/>
+        </w:rPr>
+      </w:pPr>
+      <w:r>
+        <w:rPr>
+          <w:rFonts w:ascii="Arial" w:hAnsi="Arial" w:cs="Arial"/>
+          <w:sz w:val="24"/>
+          <w:szCs w:val="24"/>
+          <w:lang w:val="es-ES"/>
+        </w:rPr>
+        <w:t>¿Cómo afectará el tipo de pregunta que usted seleccione en la cantidad de tiempo que usted invertirá en su preparación para entrevistar a Harry?</w:t>
+      </w:r>
+    </w:p>
+    <w:p>
+      <w:pPr>
+        <w:jc w:val="both"/>
+        <w:rPr>
+          <w:rFonts w:ascii="Arial" w:hAnsi="Arial" w:cs="Arial"/>
+          <w:sz w:val="24"/>
+          <w:szCs w:val="24"/>
+          <w:lang w:val="es-ES"/>
+        </w:rPr>
+      </w:pPr>
+      <w:r>
+        <w:rPr>
+          <w:rFonts w:ascii="Arial" w:hAnsi="Arial" w:cs="Arial"/>
+          <w:sz w:val="24"/>
+          <w:szCs w:val="24"/>
+          <w:lang w:val="es-ES"/>
+        </w:rPr>
+        <w:t>El haber seleccionado las preguntas cerradas será necesario invertir más tiempo en la elaboración de estas debido a que tenemos que familiarizarnos con lo que hace la persona que debemos entrevistar y tratar de hacer las preguntas correctas.</w:t>
+      </w:r>
+    </w:p>
+    <w:p>
+      <w:pPr>
+        <w:jc w:val="both"/>
+        <w:rPr>
+          <w:rFonts w:ascii="Arial" w:hAnsi="Arial" w:cs="Arial"/>
+          <w:sz w:val="24"/>
+          <w:szCs w:val="24"/>
+          <w:lang w:val="es-ES"/>
+        </w:rPr>
+      </w:pPr>
+      <w:r>
+        <w:rPr>
+          <w:rFonts w:ascii="Arial" w:hAnsi="Arial" w:cs="Arial"/>
+          <w:sz w:val="24"/>
+          <w:szCs w:val="24"/>
+          <w:lang w:val="es-ES"/>
+        </w:rPr>
+        <w:t>Escriba de 5 a 10 pregunta de este tipo</w:t>
+      </w:r>
+    </w:p>
+    <w:p>
+      <w:pPr>
+        <w:jc w:val="both"/>
+        <w:rPr>
+          <w:rFonts w:ascii="Arial" w:hAnsi="Arial" w:cs="Arial"/>
+          <w:sz w:val="24"/>
+          <w:szCs w:val="24"/>
+          <w:lang w:val="es-ES"/>
+        </w:rPr>
+      </w:pPr>
+      <w:r>
+        <w:rPr>
+          <w:rFonts w:ascii="Arial" w:hAnsi="Arial" w:cs="Arial"/>
+          <w:sz w:val="24"/>
+          <w:szCs w:val="24"/>
+          <w:lang w:val="es-ES"/>
+        </w:rPr>
+        <w:t>1. ¿Preferiría utilizar</w:t>
+      </w:r>
+      <w:r>
+        <w:rPr>
+          <w:rFonts w:ascii="Arial" w:hAnsi="Arial" w:cs="Arial"/>
+          <w:sz w:val="24"/>
+          <w:szCs w:val="24"/>
+          <w:lang w:val="es-ES"/>
+        </w:rPr>
+        <w:t xml:space="preserve"> un software móvil o multiplataforma</w:t>
+      </w:r>
+      <w:r>
+        <w:rPr>
+          <w:rFonts w:ascii="Arial" w:hAnsi="Arial" w:cs="Arial"/>
+          <w:sz w:val="24"/>
+          <w:szCs w:val="24"/>
+          <w:lang w:val="es-ES"/>
+        </w:rPr>
+        <w:t>?</w:t>
+      </w:r>
+    </w:p>
+    <w:p>
+      <w:pPr>
+        <w:jc w:val="both"/>
+        <w:rPr>
+          <w:rFonts w:ascii="Arial" w:hAnsi="Arial" w:cs="Arial"/>
+          <w:sz w:val="24"/>
+          <w:szCs w:val="24"/>
+          <w:lang w:val="es-ES"/>
+        </w:rPr>
+      </w:pPr>
+      <w:r>
+        <w:rPr>
+          <w:rFonts w:ascii="Arial" w:hAnsi="Arial" w:cs="Arial"/>
+          <w:sz w:val="24"/>
+          <w:szCs w:val="24"/>
+          <w:lang w:val="es-ES"/>
+        </w:rPr>
+        <w:t>2.</w:t>
+      </w:r>
+      <w:r>
+        <w:rPr>
+          <w:rFonts w:ascii="Arial" w:hAnsi="Arial" w:cs="Arial"/>
+          <w:sz w:val="24"/>
+          <w:szCs w:val="24"/>
+          <w:lang w:val="es-ES"/>
+        </w:rPr>
+        <w:t xml:space="preserve"> </w:t>
+      </w:r>
+      <w:r>
+        <w:rPr>
+          <w:rFonts w:ascii="Arial" w:hAnsi="Arial" w:cs="Arial"/>
+          <w:sz w:val="24"/>
+          <w:szCs w:val="24"/>
+          <w:lang w:val="es-ES"/>
+        </w:rPr>
+        <w:t>¿</w:t>
+      </w:r>
+      <w:r>
+        <w:rPr>
+          <w:rFonts w:ascii="Arial" w:hAnsi="Arial" w:cs="Arial"/>
+          <w:sz w:val="24"/>
+          <w:szCs w:val="24"/>
+          <w:lang w:val="es-ES"/>
+        </w:rPr>
+        <w:t>Le gustaría automatizar cosas como las solicitudes de compra de equipo</w:t>
+      </w:r>
+      <w:r>
+        <w:rPr>
+          <w:rFonts w:ascii="Arial" w:hAnsi="Arial" w:cs="Arial"/>
+          <w:sz w:val="24"/>
+          <w:szCs w:val="24"/>
+          <w:lang w:val="es-ES"/>
+        </w:rPr>
+        <w:t>?</w:t>
+      </w:r>
+    </w:p>
+    <w:p>
+      <w:pPr>
+        <w:jc w:val="both"/>
+        <w:rPr>
+          <w:rFonts w:ascii="Arial" w:hAnsi="Arial" w:cs="Arial"/>
+          <w:sz w:val="24"/>
+          <w:szCs w:val="24"/>
+          <w:lang w:val="es-ES"/>
+        </w:rPr>
+      </w:pPr>
+      <w:r>
+        <w:rPr>
+          <w:rFonts w:ascii="Arial" w:hAnsi="Arial" w:cs="Arial"/>
+          <w:sz w:val="24"/>
+          <w:szCs w:val="24"/>
+          <w:lang w:val="es-ES"/>
+        </w:rPr>
+        <w:t>3.</w:t>
+      </w:r>
+      <w:r>
+        <w:rPr>
+          <w:rFonts w:ascii="Arial" w:hAnsi="Arial" w:cs="Arial"/>
+          <w:sz w:val="24"/>
+          <w:szCs w:val="24"/>
+          <w:lang w:val="es-ES"/>
+        </w:rPr>
+        <w:t xml:space="preserve"> </w:t>
+      </w:r>
+      <w:r>
+        <w:rPr>
+          <w:rFonts w:ascii="Arial" w:hAnsi="Arial" w:cs="Arial"/>
+          <w:sz w:val="24"/>
+          <w:szCs w:val="24"/>
+          <w:lang w:val="es-ES"/>
+        </w:rPr>
+        <w:t>¿Prefiere la comunicación directa con los clientes o le interesaría manejar una aplicación?</w:t>
+      </w:r>
+    </w:p>
+    <w:p>
+      <w:pPr>
+        <w:jc w:val="both"/>
+        <w:rPr>
+          <w:rFonts w:ascii="Arial" w:hAnsi="Arial" w:cs="Arial"/>
+          <w:sz w:val="24"/>
+          <w:szCs w:val="24"/>
+          <w:lang w:val="es-ES"/>
+        </w:rPr>
+      </w:pPr>
+      <w:r>
+        <w:rPr>
+          <w:rFonts w:ascii="Arial" w:hAnsi="Arial" w:cs="Arial"/>
+          <w:sz w:val="24"/>
+          <w:szCs w:val="24"/>
+          <w:lang w:val="es-ES"/>
+        </w:rPr>
+        <w:t>4.</w:t>
+      </w:r>
+      <w:r>
+        <w:rPr>
+          <w:rFonts w:ascii="Arial" w:hAnsi="Arial" w:cs="Arial"/>
+          <w:sz w:val="24"/>
+          <w:szCs w:val="24"/>
+          <w:lang w:val="es-ES"/>
+        </w:rPr>
+        <w:t xml:space="preserve"> </w:t>
+      </w:r>
+      <w:r>
+        <w:rPr>
+          <w:rFonts w:ascii="Arial" w:hAnsi="Arial" w:cs="Arial"/>
+          <w:sz w:val="24"/>
+          <w:szCs w:val="24"/>
+          <w:lang w:val="es-ES"/>
+        </w:rPr>
+        <w:t>¿Considera viable manejar cosas que no necesiten su presencia inmediata por medio de un sistema en línea?</w:t>
+      </w:r>
+    </w:p>
+    <w:p>
+      <w:pPr>
+        <w:jc w:val="both"/>
+        <w:rPr>
+          <w:rFonts w:ascii="Arial" w:hAnsi="Arial" w:cs="Arial"/>
+          <w:sz w:val="24"/>
+          <w:szCs w:val="24"/>
+          <w:lang w:val="es-ES"/>
+        </w:rPr>
+      </w:pPr>
+      <w:r>
+        <w:rPr>
+          <w:rFonts w:ascii="Arial" w:hAnsi="Arial" w:cs="Arial"/>
+          <w:sz w:val="24"/>
+          <w:szCs w:val="24"/>
+          <w:lang w:val="es-ES"/>
+        </w:rPr>
+        <w:t>5.</w:t>
+      </w:r>
+      <w:r>
+        <w:rPr>
+          <w:rFonts w:ascii="Arial" w:hAnsi="Arial" w:cs="Arial"/>
+          <w:sz w:val="24"/>
+          <w:szCs w:val="24"/>
+          <w:lang w:val="es-ES"/>
+        </w:rPr>
+        <w:t xml:space="preserve"> </w:t>
+      </w:r>
+      <w:r>
+        <w:rPr>
+          <w:rFonts w:ascii="Arial" w:hAnsi="Arial" w:cs="Arial"/>
+          <w:sz w:val="24"/>
+          <w:szCs w:val="24"/>
+          <w:lang w:val="es-ES"/>
+        </w:rPr>
+        <w:t>¿Considera útil tener un inventario por cada sucursal en el software para tomar mejores decisiones al realizar las compras de nuevo equipo?</w:t>
+      </w:r>
+    </w:p>
+    <w:p>
+      <w:pPr>
+        <w:jc w:val="both"/>
+        <w:rPr>
+          <w:rFonts w:ascii="Arial" w:hAnsi="Arial" w:cs="Arial"/>
+          <w:sz w:val="24"/>
+          <w:szCs w:val="24"/>
+          <w:lang w:val="es-ES"/>
+        </w:rPr>
+      </w:pPr>
+      <w:r>
+        <w:rPr>
+          <w:rFonts w:ascii="Arial" w:hAnsi="Arial" w:cs="Arial"/>
+          <w:sz w:val="24"/>
+          <w:szCs w:val="24"/>
+          <w:lang w:val="es-ES"/>
+        </w:rPr>
+        <w:t xml:space="preserve">6. ¿Le gustaría que los clientes </w:t>
+      </w:r>
+      <w:r>
+        <w:rPr>
+          <w:rFonts w:ascii="Arial" w:hAnsi="Arial" w:cs="Arial"/>
+          <w:sz w:val="24"/>
+          <w:szCs w:val="24"/>
+          <w:lang w:val="es-ES"/>
+        </w:rPr>
+        <w:t xml:space="preserve">dieran su punto de vista acerca de </w:t>
+      </w:r>
+      <w:r>
+        <w:rPr>
+          <w:rFonts w:ascii="Arial" w:hAnsi="Arial" w:cs="Arial"/>
+          <w:sz w:val="24"/>
+          <w:szCs w:val="24"/>
+          <w:lang w:val="es-ES"/>
+        </w:rPr>
+        <w:t>que equipo comprar?</w:t>
+      </w:r>
+    </w:p>
+    <w:p>
+      <w:pPr>
+        <w:jc w:val="both"/>
+        <w:rPr>
+          <w:rFonts w:ascii="Arial" w:hAnsi="Arial" w:cs="Arial"/>
+          <w:sz w:val="24"/>
+          <w:szCs w:val="24"/>
+          <w:lang w:val="es-ES"/>
+        </w:rPr>
+      </w:pPr>
+      <w:r>
+        <w:rPr>
+          <w:rFonts w:ascii="Arial" w:hAnsi="Arial" w:cs="Arial"/>
+          <w:sz w:val="24"/>
+          <w:szCs w:val="24"/>
+          <w:lang w:val="es-ES"/>
+        </w:rPr>
+        <w:t>7. ¿</w:t>
+      </w:r>
+      <w:r>
+        <w:rPr>
+          <w:rFonts w:ascii="Arial" w:hAnsi="Arial" w:cs="Arial"/>
+          <w:sz w:val="24"/>
+          <w:szCs w:val="24"/>
+          <w:lang w:val="es-ES"/>
+        </w:rPr>
+        <w:t>Tiene un presupuesto definido para este proyecto</w:t>
+      </w:r>
+      <w:r>
+        <w:rPr>
+          <w:rFonts w:ascii="Arial" w:hAnsi="Arial" w:cs="Arial"/>
+          <w:sz w:val="24"/>
+          <w:szCs w:val="24"/>
+          <w:lang w:val="es-ES"/>
+        </w:rPr>
+        <w:t>?</w:t>
+      </w:r>
+    </w:p>
+    <w:p>
+      <w:pPr>
+        <w:jc w:val="both"/>
+        <w:rPr>
+          <w:rFonts w:ascii="Arial" w:hAnsi="Arial" w:cs="Arial"/>
+          <w:sz w:val="24"/>
+          <w:szCs w:val="24"/>
+          <w:lang w:val="es-ES"/>
+        </w:rPr>
+      </w:pPr>
+      <w:r>
+        <w:rPr>
+          <w:rFonts w:ascii="Arial" w:hAnsi="Arial" w:cs="Arial"/>
+          <w:sz w:val="24"/>
+          <w:szCs w:val="24"/>
+          <w:lang w:val="es-ES"/>
+        </w:rPr>
+        <w:t>8. ¿</w:t>
+      </w:r>
+      <w:r>
+        <w:rPr>
+          <w:rFonts w:ascii="Arial" w:hAnsi="Arial" w:cs="Arial"/>
+          <w:sz w:val="24"/>
+          <w:szCs w:val="24"/>
+          <w:lang w:val="es-ES"/>
+        </w:rPr>
+        <w:t>Está dispuesto a hacer modificaciones a ese presupuesto</w:t>
+      </w:r>
+      <w:r>
+        <w:rPr>
+          <w:rFonts w:ascii="Arial" w:hAnsi="Arial" w:cs="Arial"/>
+          <w:sz w:val="24"/>
+          <w:szCs w:val="24"/>
+          <w:lang w:val="es-ES"/>
+        </w:rPr>
+        <w:t>?</w:t>
+      </w:r>
+    </w:p>
+    <w:p>
+      <w:pPr>
+        <w:jc w:val="both"/>
+        <w:rPr>
+          <w:rFonts w:ascii="Arial" w:hAnsi="Arial" w:cs="Arial"/>
+          <w:sz w:val="24"/>
+          <w:szCs w:val="24"/>
+          <w:lang w:val="es-ES"/>
+        </w:rPr>
+      </w:pPr>
+      <w:r>
+        <w:rPr>
+          <w:rFonts w:ascii="Arial" w:hAnsi="Arial" w:cs="Arial"/>
+          <w:sz w:val="24"/>
+          <w:szCs w:val="24"/>
+          <w:lang w:val="es-ES"/>
+        </w:rPr>
+        <w:t>9. ¿</w:t>
+      </w:r>
+      <w:r>
+        <w:rPr>
+          <w:rFonts w:ascii="Arial" w:hAnsi="Arial" w:cs="Arial"/>
+          <w:sz w:val="24"/>
+          <w:szCs w:val="24"/>
+          <w:lang w:val="es-ES"/>
+        </w:rPr>
+        <w:t>Desea que el sistema genere reportes para facilitar la interpretación de la información</w:t>
+      </w:r>
+      <w:r>
+        <w:rPr>
+          <w:rFonts w:ascii="Arial" w:hAnsi="Arial" w:cs="Arial"/>
+          <w:sz w:val="24"/>
+          <w:szCs w:val="24"/>
+          <w:lang w:val="es-ES"/>
+        </w:rPr>
+        <w:t>?</w:t>
+      </w:r>
+    </w:p>
+    <w:p>
+      <w:pPr>
+        <w:jc w:val="both"/>
+        <w:rPr>
+          <w:rFonts w:ascii="Arial" w:hAnsi="Arial" w:cs="Arial"/>
+          <w:sz w:val="24"/>
+          <w:szCs w:val="24"/>
+          <w:lang w:val="es-ES"/>
+        </w:rPr>
+      </w:pPr>
+      <w:r>
+        <w:rPr>
+          <w:rFonts w:ascii="Arial" w:hAnsi="Arial" w:cs="Arial"/>
+          <w:sz w:val="24"/>
+          <w:szCs w:val="24"/>
+          <w:lang w:val="es-ES"/>
+        </w:rPr>
+        <w:t>10.</w:t>
+      </w:r>
+      <w:r>
+        <w:rPr>
+          <w:rFonts w:ascii="Arial" w:hAnsi="Arial" w:cs="Arial"/>
+          <w:sz w:val="24"/>
+          <w:szCs w:val="24"/>
+          <w:lang w:val="es-ES"/>
+        </w:rPr>
+        <w:t xml:space="preserve"> </w:t>
+      </w:r>
+      <w:r>
+        <w:rPr>
+          <w:rFonts w:ascii="Arial" w:hAnsi="Arial" w:cs="Arial"/>
+          <w:sz w:val="24"/>
+          <w:szCs w:val="24"/>
+          <w:lang w:val="es-ES"/>
+        </w:rPr>
+        <w:t>¿</w:t>
+      </w:r>
+      <w:r>
+        <w:rPr>
+          <w:rFonts w:ascii="Arial" w:hAnsi="Arial" w:cs="Arial"/>
+          <w:sz w:val="24"/>
+          <w:szCs w:val="24"/>
+          <w:lang w:val="es-ES"/>
+        </w:rPr>
+        <w:t xml:space="preserve">De ser así preferiría </w:t>
+      </w:r>
+      <w:r>
+        <w:rPr>
+          <w:rFonts w:ascii="Arial" w:hAnsi="Arial" w:cs="Arial"/>
+          <w:sz w:val="24"/>
+          <w:szCs w:val="24"/>
+          <w:lang w:val="es-ES"/>
+        </w:rPr>
+        <w:t>simpleza</w:t>
+      </w:r>
+      <w:r>
+        <w:rPr>
+          <w:rFonts w:ascii="Arial" w:hAnsi="Arial" w:cs="Arial"/>
+          <w:sz w:val="24"/>
+          <w:szCs w:val="24"/>
           <w:lang w:val="es-ES"/>
         </w:rPr>
         <w:t xml:space="preserve"> o detalle en los reportes</w:t>
       </w:r>
       <w:r>
         <w:rPr>
+          <w:rFonts w:ascii="Arial" w:hAnsi="Arial" w:cs="Arial"/>
+          <w:sz w:val="24"/>
+          <w:szCs w:val="24"/>
           <w:lang w:val="es-ES"/>
         </w:rPr>
         <w:t>?</w:t>
@@ -431,24 +611,37 @@
     </w:p>
     <w:p>
       <w:pPr>
-        <w:rPr>
-          <w:lang w:val="es-ES"/>
-        </w:rPr>
-      </w:pPr>
-      <w:r>
-        <w:rPr>
+        <w:jc w:val="both"/>
+        <w:rPr>
+          <w:rFonts w:ascii="Arial" w:hAnsi="Arial" w:cs="Arial"/>
+          <w:sz w:val="24"/>
+          <w:szCs w:val="24"/>
+          <w:lang w:val="es-ES"/>
+        </w:rPr>
+      </w:pPr>
+      <w:r>
+        <w:rPr>
+          <w:rFonts w:ascii="Arial" w:hAnsi="Arial" w:cs="Arial"/>
+          <w:sz w:val="24"/>
+          <w:szCs w:val="24"/>
           <w:lang w:val="es-ES"/>
         </w:rPr>
         <w:t xml:space="preserve">¿Qué </w:t>
       </w:r>
       <w:r>
         <w:rPr>
+          <w:rFonts w:ascii="Arial" w:hAnsi="Arial" w:cs="Arial"/>
+          <w:sz w:val="24"/>
+          <w:szCs w:val="24"/>
           <w:lang w:val="es-ES"/>
         </w:rPr>
         <w:t>otras técnicas podrían utilizar para complementar la información que no esté disponible por medio de ese tipo de pregunta</w:t>
       </w:r>
       <w:r>
         <w:rPr>
+          <w:rFonts w:ascii="Arial" w:hAnsi="Arial" w:cs="Arial"/>
+          <w:sz w:val="24"/>
+          <w:szCs w:val="24"/>
           <w:lang w:val="es-ES"/>
         </w:rPr>
         <w:t>?</w:t>
@@ -456,18 +649,28 @@
     </w:p>
     <w:p>
       <w:pPr>
-        <w:rPr>
-          <w:lang w:val="es-ES"/>
-        </w:rPr>
-      </w:pPr>
-      <w:r>
-        <w:rPr>
+        <w:jc w:val="both"/>
+        <w:rPr>
+          <w:rFonts w:ascii="Arial" w:hAnsi="Arial" w:cs="Arial"/>
+          <w:sz w:val="24"/>
+          <w:szCs w:val="24"/>
+          <w:lang w:val="es-ES"/>
+        </w:rPr>
+      </w:pPr>
+      <w:r>
+        <w:rPr>
+          <w:rFonts w:ascii="Arial" w:hAnsi="Arial" w:cs="Arial"/>
+          <w:sz w:val="24"/>
+          <w:szCs w:val="24"/>
           <w:lang w:val="es-ES"/>
         </w:rPr>
         <w:t xml:space="preserve">Podríamos preguntarle si desea agregar </w:t>
       </w:r>
       <w:r>
         <w:rPr>
+          <w:rFonts w:ascii="Arial" w:hAnsi="Arial" w:cs="Arial"/>
+          <w:sz w:val="24"/>
+          <w:szCs w:val="24"/>
           <w:lang w:val="es-ES"/>
         </w:rPr>
         <w:t xml:space="preserve">algún dato que considere relevante. </w:t>
@@ -475,12 +678,19 @@
     </w:p>
     <w:p>
       <w:pPr>
-        <w:rPr>
-          <w:lang w:val="es-ES"/>
-        </w:rPr>
-      </w:pPr>
-      <w:r>
-        <w:rPr>
+        <w:jc w:val="both"/>
+        <w:rPr>
+          <w:rFonts w:ascii="Arial" w:hAnsi="Arial" w:cs="Arial"/>
+          <w:sz w:val="24"/>
+          <w:szCs w:val="24"/>
+          <w:lang w:val="es-ES"/>
+        </w:rPr>
+      </w:pPr>
+      <w:r>
+        <w:rPr>
+          <w:rFonts w:ascii="Arial" w:hAnsi="Arial" w:cs="Arial"/>
+          <w:sz w:val="24"/>
+          <w:szCs w:val="24"/>
           <w:lang w:val="es-ES"/>
         </w:rPr>
         <w:t>Escriba un párrafo para explicar.</w:t>
@@ -488,14 +698,22 @@
     </w:p>
     <w:p>
       <w:pPr>
-        <w:rPr>
-          <w:lang w:val="es-ES"/>
-        </w:rPr>
-      </w:pPr>
-      <w:r>
-        <w:rPr>
-          <w:lang w:val="es-ES"/>
-        </w:rPr>
+        <w:jc w:val="both"/>
+        <w:rPr>
+          <w:rFonts w:ascii="Arial" w:hAnsi="Arial" w:cs="Arial"/>
+          <w:sz w:val="24"/>
+          <w:szCs w:val="24"/>
+          <w:lang w:val="es-ES"/>
+        </w:rPr>
+      </w:pPr>
+      <w:r>
+        <w:rPr>
+          <w:rFonts w:ascii="Arial" w:hAnsi="Arial" w:cs="Arial"/>
+          <w:sz w:val="24"/>
+          <w:szCs w:val="24"/>
+          <w:lang w:val="es-ES"/>
+        </w:rPr>
+        <w:lastRenderedPageBreak/>
         <w:t>Los gerentes suelen ser personas organizadas y que saben darse cuenta de las necesidades de la organización para la que trabajan así que las preguntas cerradas resolverían las dudas de aspecto técnico y el gerente solo se encargaría de agregar algo que nosotros no hubiésemos contemplado.</w:t>
       </w:r>
     </w:p>

</xml_diff>